<commit_message>
Manual actualizado con analsis de algoritmos simulados vs implementado y tabla de contenidos
</commit_message>
<xml_diff>
--- a/MANUAL 2018 Grupo Proyecto.docx
+++ b/MANUAL 2018 Grupo Proyecto.docx
@@ -12,6 +12,8 @@
         <w:pStyle w:val="Ttulo"/>
         <w:jc w:val="center"/>
       </w:pPr>
+      <w:bookmarkStart w:id="0" w:name="_GoBack"/>
+      <w:bookmarkEnd w:id="0"/>
       <w:r>
         <w:t>Instructivo Proyecto #1</w:t>
       </w:r>
@@ -39,17 +41,512 @@
       <w:r>
         <w:t xml:space="preserve"> y finalmente la implementación en el robot Parallax de la programación. </w:t>
       </w:r>
-    </w:p>
+      <w:r>
+        <w:t>Además,</w:t>
+      </w:r>
+      <w:r>
+        <w:t xml:space="preserve"> consideramos comparar el algoritmo implementado vs el simulado.</w:t>
+      </w:r>
+    </w:p>
+    <w:sdt>
+      <w:sdtPr>
+        <w:rPr>
+          <w:lang w:val="es-ES"/>
+        </w:rPr>
+        <w:id w:val="252794212"/>
+        <w:docPartObj>
+          <w:docPartGallery w:val="Table of Contents"/>
+          <w:docPartUnique/>
+        </w:docPartObj>
+      </w:sdtPr>
+      <w:sdtEndPr>
+        <w:rPr>
+          <w:rFonts w:asciiTheme="minorHAnsi" w:eastAsiaTheme="minorHAnsi" w:hAnsiTheme="minorHAnsi" w:cstheme="minorBidi"/>
+          <w:b/>
+          <w:bCs/>
+          <w:color w:val="auto"/>
+          <w:sz w:val="24"/>
+          <w:szCs w:val="21"/>
+        </w:rPr>
+      </w:sdtEndPr>
+      <w:sdtContent>
+        <w:p>
+          <w:pPr>
+            <w:pStyle w:val="TtuloTDC"/>
+          </w:pPr>
+          <w:r>
+            <w:rPr>
+              <w:lang w:val="es-ES"/>
+            </w:rPr>
+            <w:t>Contenido</w:t>
+          </w:r>
+        </w:p>
+        <w:p>
+          <w:pPr>
+            <w:pStyle w:val="TDC1"/>
+            <w:tabs>
+              <w:tab w:val="right" w:leader="dot" w:pos="8828"/>
+            </w:tabs>
+            <w:rPr>
+              <w:rFonts w:cstheme="minorBidi"/>
+              <w:noProof/>
+            </w:rPr>
+          </w:pPr>
+          <w:r>
+            <w:fldChar w:fldCharType="begin"/>
+          </w:r>
+          <w:r>
+            <w:instrText xml:space="preserve"> TOC \o "1-3" \h \z \u </w:instrText>
+          </w:r>
+          <w:r>
+            <w:fldChar w:fldCharType="separate"/>
+          </w:r>
+          <w:hyperlink w:anchor="_Toc508918137" w:history="1">
+            <w:r>
+              <w:rPr>
+                <w:rStyle w:val="Hipervnculo"/>
+                <w:noProof/>
+              </w:rPr>
+              <w:t>Comparación de algoritmos</w:t>
+            </w:r>
+            <w:r>
+              <w:rPr>
+                <w:noProof/>
+                <w:webHidden/>
+              </w:rPr>
+              <w:tab/>
+            </w:r>
+            <w:r>
+              <w:rPr>
+                <w:noProof/>
+                <w:webHidden/>
+              </w:rPr>
+              <w:fldChar w:fldCharType="begin"/>
+            </w:r>
+            <w:r>
+              <w:rPr>
+                <w:noProof/>
+                <w:webHidden/>
+              </w:rPr>
+              <w:instrText xml:space="preserve"> PAGEREF _Toc508918137 \h </w:instrText>
+            </w:r>
+            <w:r>
+              <w:rPr>
+                <w:noProof/>
+                <w:webHidden/>
+              </w:rPr>
+            </w:r>
+            <w:r>
+              <w:rPr>
+                <w:noProof/>
+                <w:webHidden/>
+              </w:rPr>
+              <w:fldChar w:fldCharType="separate"/>
+            </w:r>
+            <w:r>
+              <w:rPr>
+                <w:noProof/>
+                <w:webHidden/>
+              </w:rPr>
+              <w:t>1</w:t>
+            </w:r>
+            <w:r>
+              <w:rPr>
+                <w:noProof/>
+                <w:webHidden/>
+              </w:rPr>
+              <w:fldChar w:fldCharType="end"/>
+            </w:r>
+          </w:hyperlink>
+        </w:p>
+        <w:p>
+          <w:pPr>
+            <w:pStyle w:val="TDC1"/>
+            <w:tabs>
+              <w:tab w:val="right" w:leader="dot" w:pos="8828"/>
+            </w:tabs>
+            <w:rPr>
+              <w:rFonts w:cstheme="minorBidi"/>
+              <w:noProof/>
+            </w:rPr>
+          </w:pPr>
+          <w:hyperlink w:anchor="_Toc508918138" w:history="1">
+            <w:r>
+              <w:rPr>
+                <w:rStyle w:val="Hipervnculo"/>
+                <w:noProof/>
+              </w:rPr>
+              <w:t>Instalación de Software</w:t>
+            </w:r>
+            <w:r>
+              <w:rPr>
+                <w:noProof/>
+                <w:webHidden/>
+              </w:rPr>
+              <w:tab/>
+            </w:r>
+            <w:r>
+              <w:rPr>
+                <w:noProof/>
+                <w:webHidden/>
+              </w:rPr>
+              <w:fldChar w:fldCharType="begin"/>
+            </w:r>
+            <w:r>
+              <w:rPr>
+                <w:noProof/>
+                <w:webHidden/>
+              </w:rPr>
+              <w:instrText xml:space="preserve"> PAGEREF _Toc508918138 \h </w:instrText>
+            </w:r>
+            <w:r>
+              <w:rPr>
+                <w:noProof/>
+                <w:webHidden/>
+              </w:rPr>
+            </w:r>
+            <w:r>
+              <w:rPr>
+                <w:noProof/>
+                <w:webHidden/>
+              </w:rPr>
+              <w:fldChar w:fldCharType="separate"/>
+            </w:r>
+            <w:r>
+              <w:rPr>
+                <w:noProof/>
+                <w:webHidden/>
+              </w:rPr>
+              <w:t>1</w:t>
+            </w:r>
+            <w:r>
+              <w:rPr>
+                <w:noProof/>
+                <w:webHidden/>
+              </w:rPr>
+              <w:fldChar w:fldCharType="end"/>
+            </w:r>
+          </w:hyperlink>
+        </w:p>
+        <w:p>
+          <w:pPr>
+            <w:pStyle w:val="TDC1"/>
+            <w:tabs>
+              <w:tab w:val="right" w:leader="dot" w:pos="8828"/>
+            </w:tabs>
+            <w:rPr>
+              <w:rFonts w:cstheme="minorBidi"/>
+              <w:noProof/>
+            </w:rPr>
+          </w:pPr>
+          <w:hyperlink w:anchor="_Toc508918139" w:history="1">
+            <w:r>
+              <w:rPr>
+                <w:rStyle w:val="Hipervnculo"/>
+                <w:noProof/>
+              </w:rPr>
+              <w:t>Preparación del Parallax y Sensores</w:t>
+            </w:r>
+            <w:r>
+              <w:rPr>
+                <w:noProof/>
+                <w:webHidden/>
+              </w:rPr>
+              <w:tab/>
+            </w:r>
+            <w:r>
+              <w:rPr>
+                <w:noProof/>
+                <w:webHidden/>
+              </w:rPr>
+              <w:fldChar w:fldCharType="begin"/>
+            </w:r>
+            <w:r>
+              <w:rPr>
+                <w:noProof/>
+                <w:webHidden/>
+              </w:rPr>
+              <w:instrText xml:space="preserve"> PAGEREF _Toc508918139 \h </w:instrText>
+            </w:r>
+            <w:r>
+              <w:rPr>
+                <w:noProof/>
+                <w:webHidden/>
+              </w:rPr>
+            </w:r>
+            <w:r>
+              <w:rPr>
+                <w:noProof/>
+                <w:webHidden/>
+              </w:rPr>
+              <w:fldChar w:fldCharType="separate"/>
+            </w:r>
+            <w:r>
+              <w:rPr>
+                <w:noProof/>
+                <w:webHidden/>
+              </w:rPr>
+              <w:t>2</w:t>
+            </w:r>
+            <w:r>
+              <w:rPr>
+                <w:noProof/>
+                <w:webHidden/>
+              </w:rPr>
+              <w:fldChar w:fldCharType="end"/>
+            </w:r>
+          </w:hyperlink>
+        </w:p>
+        <w:p>
+          <w:pPr>
+            <w:pStyle w:val="TDC2"/>
+            <w:tabs>
+              <w:tab w:val="right" w:leader="dot" w:pos="8828"/>
+            </w:tabs>
+            <w:rPr>
+              <w:rFonts w:cstheme="minorBidi"/>
+              <w:noProof/>
+            </w:rPr>
+          </w:pPr>
+          <w:hyperlink w:anchor="_Toc508918140" w:history="1">
+            <w:r>
+              <w:rPr>
+                <w:rStyle w:val="Hipervnculo"/>
+                <w:noProof/>
+              </w:rPr>
+              <w:t>Conexión de sensores</w:t>
+            </w:r>
+            <w:r>
+              <w:rPr>
+                <w:noProof/>
+                <w:webHidden/>
+              </w:rPr>
+              <w:tab/>
+            </w:r>
+            <w:r>
+              <w:rPr>
+                <w:noProof/>
+                <w:webHidden/>
+              </w:rPr>
+              <w:fldChar w:fldCharType="begin"/>
+            </w:r>
+            <w:r>
+              <w:rPr>
+                <w:noProof/>
+                <w:webHidden/>
+              </w:rPr>
+              <w:instrText xml:space="preserve"> PAGEREF _Toc508918140 \h </w:instrText>
+            </w:r>
+            <w:r>
+              <w:rPr>
+                <w:noProof/>
+                <w:webHidden/>
+              </w:rPr>
+            </w:r>
+            <w:r>
+              <w:rPr>
+                <w:noProof/>
+                <w:webHidden/>
+              </w:rPr>
+              <w:fldChar w:fldCharType="separate"/>
+            </w:r>
+            <w:r>
+              <w:rPr>
+                <w:noProof/>
+                <w:webHidden/>
+              </w:rPr>
+              <w:t>2</w:t>
+            </w:r>
+            <w:r>
+              <w:rPr>
+                <w:noProof/>
+                <w:webHidden/>
+              </w:rPr>
+              <w:fldChar w:fldCharType="end"/>
+            </w:r>
+          </w:hyperlink>
+        </w:p>
+        <w:p>
+          <w:pPr>
+            <w:pStyle w:val="TDC1"/>
+            <w:tabs>
+              <w:tab w:val="right" w:leader="dot" w:pos="8828"/>
+            </w:tabs>
+            <w:rPr>
+              <w:rFonts w:cstheme="minorBidi"/>
+              <w:noProof/>
+            </w:rPr>
+          </w:pPr>
+          <w:hyperlink w:anchor="_Toc508918141" w:history="1">
+            <w:r>
+              <w:rPr>
+                <w:rStyle w:val="Hipervnculo"/>
+                <w:noProof/>
+              </w:rPr>
+              <w:t>Calibración del Parallax</w:t>
+            </w:r>
+            <w:r>
+              <w:rPr>
+                <w:noProof/>
+                <w:webHidden/>
+              </w:rPr>
+              <w:tab/>
+            </w:r>
+            <w:r>
+              <w:rPr>
+                <w:noProof/>
+                <w:webHidden/>
+              </w:rPr>
+              <w:fldChar w:fldCharType="begin"/>
+            </w:r>
+            <w:r>
+              <w:rPr>
+                <w:noProof/>
+                <w:webHidden/>
+              </w:rPr>
+              <w:instrText xml:space="preserve"> PAGEREF _Toc508918141 \h </w:instrText>
+            </w:r>
+            <w:r>
+              <w:rPr>
+                <w:noProof/>
+                <w:webHidden/>
+              </w:rPr>
+            </w:r>
+            <w:r>
+              <w:rPr>
+                <w:noProof/>
+                <w:webHidden/>
+              </w:rPr>
+              <w:fldChar w:fldCharType="separate"/>
+            </w:r>
+            <w:r>
+              <w:rPr>
+                <w:noProof/>
+                <w:webHidden/>
+              </w:rPr>
+              <w:t>4</w:t>
+            </w:r>
+            <w:r>
+              <w:rPr>
+                <w:noProof/>
+                <w:webHidden/>
+              </w:rPr>
+              <w:fldChar w:fldCharType="end"/>
+            </w:r>
+          </w:hyperlink>
+        </w:p>
+        <w:p>
+          <w:pPr>
+            <w:pStyle w:val="TDC1"/>
+            <w:tabs>
+              <w:tab w:val="right" w:leader="dot" w:pos="8828"/>
+            </w:tabs>
+            <w:rPr>
+              <w:rFonts w:cstheme="minorBidi"/>
+              <w:noProof/>
+            </w:rPr>
+          </w:pPr>
+          <w:hyperlink w:anchor="_Toc508918142" w:history="1">
+            <w:r>
+              <w:rPr>
+                <w:rStyle w:val="Hipervnculo"/>
+                <w:noProof/>
+              </w:rPr>
+              <w:t>Notas y Observaciones</w:t>
+            </w:r>
+            <w:r>
+              <w:rPr>
+                <w:noProof/>
+                <w:webHidden/>
+              </w:rPr>
+              <w:tab/>
+            </w:r>
+            <w:r>
+              <w:rPr>
+                <w:noProof/>
+                <w:webHidden/>
+              </w:rPr>
+              <w:fldChar w:fldCharType="begin"/>
+            </w:r>
+            <w:r>
+              <w:rPr>
+                <w:noProof/>
+                <w:webHidden/>
+              </w:rPr>
+              <w:instrText xml:space="preserve"> PAGEREF _Toc508918142 \h </w:instrText>
+            </w:r>
+            <w:r>
+              <w:rPr>
+                <w:noProof/>
+                <w:webHidden/>
+              </w:rPr>
+            </w:r>
+            <w:r>
+              <w:rPr>
+                <w:noProof/>
+                <w:webHidden/>
+              </w:rPr>
+              <w:fldChar w:fldCharType="separate"/>
+            </w:r>
+            <w:r>
+              <w:rPr>
+                <w:noProof/>
+                <w:webHidden/>
+              </w:rPr>
+              <w:t>5</w:t>
+            </w:r>
+            <w:r>
+              <w:rPr>
+                <w:noProof/>
+                <w:webHidden/>
+              </w:rPr>
+              <w:fldChar w:fldCharType="end"/>
+            </w:r>
+          </w:hyperlink>
+        </w:p>
+        <w:p>
+          <w:r>
+            <w:rPr>
+              <w:b/>
+              <w:bCs/>
+              <w:lang w:val="es-ES"/>
+            </w:rPr>
+            <w:fldChar w:fldCharType="end"/>
+          </w:r>
+        </w:p>
+      </w:sdtContent>
+    </w:sdt>
     <w:p>
       <w:pPr>
         <w:pStyle w:val="Ttulo1"/>
       </w:pPr>
-      <w:r>
+      <w:bookmarkStart w:id="1" w:name="_Toc508918137"/>
+      <w:r>
+        <w:t>Comparación de algoritmos</w:t>
+      </w:r>
+      <w:bookmarkEnd w:id="1"/>
+    </w:p>
+    <w:p>
+      <w:pPr>
+        <w:jc w:val="both"/>
+      </w:pPr>
+      <w:r>
+        <w:t>Comparando el código de la primera implementación con el de esta segunda fase del proyecto, el código no sufrió mayores cambios ya que desde la primera fase se planteó bien la solución. Entre los cambios que surgió es que, al utilizar sensores, a estos se les debe definir una medida. En pocas palabras ya no solo se podía ejecutar un método de Python para ver si había algo enfrente, sino que ahora ya se tenía que definir a que distancia de las paredes debía parar el robot. Finalmente, el otro cambio que surgió en esta segunda parte fue los métodos para dar vueltas a la izquierda y derecha, así como el manejo de velocidades de dicho robot.</w:t>
+      </w:r>
+    </w:p>
+    <w:p>
+      <w:pPr>
+        <w:pStyle w:val="Ttulo1"/>
+      </w:pPr>
+      <w:bookmarkStart w:id="2" w:name="_Toc508918138"/>
+      <w:r>
+        <w:lastRenderedPageBreak/>
         <w:t xml:space="preserve">Instalación </w:t>
       </w:r>
       <w:r>
         <w:t>de Software</w:t>
       </w:r>
+      <w:bookmarkEnd w:id="2"/>
     </w:p>
     <w:p>
       <w:pPr>
@@ -77,7 +574,7 @@
       <w:pPr>
         <w:jc w:val="both"/>
       </w:pPr>
-      <w:hyperlink r:id="rId7" w:history="1">
+      <w:hyperlink r:id="rId8" w:history="1">
         <w:r>
           <w:rPr>
             <w:rStyle w:val="Hipervnculo"/>
@@ -115,7 +612,7 @@
       <w:r>
         <w:t xml:space="preserve">: </w:t>
       </w:r>
-      <w:hyperlink r:id="rId8" w:history="1">
+      <w:hyperlink r:id="rId9" w:history="1">
         <w:r>
           <w:rPr>
             <w:rStyle w:val="Hipervnculo"/>
@@ -181,12 +678,14 @@
       <w:pPr>
         <w:pStyle w:val="Ttulo1"/>
       </w:pPr>
+      <w:bookmarkStart w:id="3" w:name="_Toc508918139"/>
       <w:r>
         <w:t xml:space="preserve">Preparación </w:t>
       </w:r>
       <w:r>
         <w:t>del Parallax y Sensores</w:t>
       </w:r>
+      <w:bookmarkEnd w:id="3"/>
     </w:p>
     <w:p/>
     <w:p>
@@ -224,7 +723,6 @@
         </w:numPr>
       </w:pPr>
       <w:r>
-        <w:lastRenderedPageBreak/>
         <w:t>Cable de conexión del Parallax</w:t>
       </w:r>
     </w:p>
@@ -292,9 +790,11 @@
       <w:pPr>
         <w:pStyle w:val="Ttulo2"/>
       </w:pPr>
+      <w:bookmarkStart w:id="4" w:name="_Toc508918140"/>
       <w:r>
         <w:t>Conexión de sensores</w:t>
       </w:r>
+      <w:bookmarkEnd w:id="4"/>
     </w:p>
     <w:p>
       <w:pPr>
@@ -327,6 +827,7 @@
         <w:rPr>
           <w:noProof/>
         </w:rPr>
+        <w:lastRenderedPageBreak/>
         <w:drawing>
           <wp:anchor distT="0" distB="0" distL="0" distR="0" simplePos="0" relativeHeight="251661312" behindDoc="0" locked="0" layoutInCell="1" allowOverlap="1" wp14:anchorId="31913F31" wp14:editId="2C321B29">
             <wp:simplePos x="0" y="0"/>
@@ -351,7 +852,7 @@
                     <pic:cNvPicPr/>
                   </pic:nvPicPr>
                   <pic:blipFill>
-                    <a:blip r:embed="rId9" cstate="print"/>
+                    <a:blip r:embed="rId10" cstate="print"/>
                     <a:stretch>
                       <a:fillRect/>
                     </a:stretch>
@@ -420,7 +921,7 @@
                     </pic:cNvPicPr>
                   </pic:nvPicPr>
                   <pic:blipFill>
-                    <a:blip r:embed="rId10" cstate="print">
+                    <a:blip r:embed="rId11" cstate="print">
                       <a:extLst>
                         <a:ext uri="{28A0092B-C50C-407E-A947-70E740481C1C}">
                           <a14:useLocalDpi xmlns:a14="http://schemas.microsoft.com/office/drawing/2010/main" val="0"/>
@@ -510,9 +1011,11 @@
         <w:lastRenderedPageBreak/>
         <w:t xml:space="preserve"> </w:t>
       </w:r>
+      <w:bookmarkStart w:id="5" w:name="_Toc508918141"/>
       <w:r>
         <w:t>Calibración del Parallax</w:t>
       </w:r>
+      <w:bookmarkEnd w:id="5"/>
     </w:p>
     <w:p>
       <w:r>
@@ -543,7 +1046,7 @@
                     <pic:cNvPicPr/>
                   </pic:nvPicPr>
                   <pic:blipFill>
-                    <a:blip r:embed="rId11" cstate="print"/>
+                    <a:blip r:embed="rId12" cstate="print"/>
                     <a:stretch>
                       <a:fillRect/>
                     </a:stretch>
@@ -877,7 +1380,7 @@
           <w:lang w:val="es-GT"/>
         </w:rPr>
       </w:pPr>
-      <w:hyperlink r:id="rId12" w:history="1">
+      <w:hyperlink r:id="rId13" w:history="1">
         <w:r>
           <w:rPr>
             <w:rStyle w:val="Hipervnculo"/>
@@ -1000,6 +1503,7 @@
           <w:lang w:val="es-GT"/>
         </w:rPr>
       </w:pPr>
+      <w:bookmarkStart w:id="6" w:name="_Toc508918142"/>
       <w:r>
         <w:rPr>
           <w:lang w:val="es-GT"/>
@@ -1018,6 +1522,7 @@
         </w:rPr>
         <w:t>es</w:t>
       </w:r>
+      <w:bookmarkEnd w:id="6"/>
     </w:p>
     <w:p>
       <w:pPr>
@@ -1144,8 +1649,6 @@
         </w:rPr>
         <w:t>innecesarios</w:t>
       </w:r>
-      <w:bookmarkStart w:id="0" w:name="_GoBack"/>
-      <w:bookmarkEnd w:id="0"/>
       <w:r>
         <w:rPr>
           <w:lang w:val="es-GT"/>
@@ -1167,8 +1670,8 @@
       </w:pPr>
     </w:p>
     <w:sectPr>
-      <w:headerReference w:type="default" r:id="rId13"/>
-      <w:footerReference w:type="default" r:id="rId14"/>
+      <w:headerReference w:type="default" r:id="rId14"/>
+      <w:footerReference w:type="default" r:id="rId15"/>
       <w:pgSz w:w="12240" w:h="15840"/>
       <w:pgMar w:top="1417" w:right="1701" w:bottom="1417" w:left="1701" w:header="708" w:footer="708" w:gutter="0"/>
       <w:cols w:space="708"/>
@@ -3267,7 +3770,6 @@
     <w:basedOn w:val="Ttulo1"/>
     <w:next w:val="Normal"/>
     <w:uiPriority w:val="39"/>
-    <w:semiHidden/>
     <w:unhideWhenUsed/>
     <w:qFormat/>
     <w:rsid w:val="00C921ED"/>
@@ -3405,7 +3907,602 @@
       <w:lang w:val="en-US"/>
     </w:rPr>
   </w:style>
+  <w:style w:type="paragraph" w:styleId="TDC2">
+    <w:name w:val="toc 2"/>
+    <w:basedOn w:val="Normal"/>
+    <w:next w:val="Normal"/>
+    <w:autoRedefine/>
+    <w:uiPriority w:val="39"/>
+    <w:unhideWhenUsed/>
+    <w:rsid w:val="00D37009"/>
+    <w:pPr>
+      <w:spacing w:after="100" w:line="259" w:lineRule="auto"/>
+      <w:ind w:left="220"/>
+    </w:pPr>
+    <w:rPr>
+      <w:rFonts w:eastAsiaTheme="minorEastAsia" w:cs="Times New Roman"/>
+      <w:sz w:val="22"/>
+      <w:szCs w:val="22"/>
+      <w:lang w:val="es-GT" w:eastAsia="es-GT"/>
+    </w:rPr>
+  </w:style>
+  <w:style w:type="paragraph" w:styleId="TDC1">
+    <w:name w:val="toc 1"/>
+    <w:basedOn w:val="Normal"/>
+    <w:next w:val="Normal"/>
+    <w:autoRedefine/>
+    <w:uiPriority w:val="39"/>
+    <w:unhideWhenUsed/>
+    <w:rsid w:val="00D37009"/>
+    <w:pPr>
+      <w:spacing w:after="100" w:line="259" w:lineRule="auto"/>
+    </w:pPr>
+    <w:rPr>
+      <w:rFonts w:eastAsiaTheme="minorEastAsia" w:cs="Times New Roman"/>
+      <w:sz w:val="22"/>
+      <w:szCs w:val="22"/>
+      <w:lang w:val="es-GT" w:eastAsia="es-GT"/>
+    </w:rPr>
+  </w:style>
+  <w:style w:type="paragraph" w:styleId="TDC3">
+    <w:name w:val="toc 3"/>
+    <w:basedOn w:val="Normal"/>
+    <w:next w:val="Normal"/>
+    <w:autoRedefine/>
+    <w:uiPriority w:val="39"/>
+    <w:unhideWhenUsed/>
+    <w:rsid w:val="00D37009"/>
+    <w:pPr>
+      <w:spacing w:after="100" w:line="259" w:lineRule="auto"/>
+      <w:ind w:left="440"/>
+    </w:pPr>
+    <w:rPr>
+      <w:rFonts w:eastAsiaTheme="minorEastAsia" w:cs="Times New Roman"/>
+      <w:sz w:val="22"/>
+      <w:szCs w:val="22"/>
+      <w:lang w:val="es-GT" w:eastAsia="es-GT"/>
+    </w:rPr>
+  </w:style>
 </w:styles>
+</file>
+
+<file path=word/glossary/document.xml><?xml version="1.0" encoding="utf-8"?>
+<w:glossaryDocument xmlns:wpc="http://schemas.microsoft.com/office/word/2010/wordprocessingCanvas" xmlns:cx="http://schemas.microsoft.com/office/drawing/2014/chartex" xmlns:cx1="http://schemas.microsoft.com/office/drawing/2015/9/8/chartex" xmlns:cx2="http://schemas.microsoft.com/office/drawing/2015/10/21/chartex" xmlns:cx3="http://schemas.microsoft.com/office/drawing/2016/5/9/chartex" xmlns:cx4="http://schemas.microsoft.com/office/drawing/2016/5/10/chartex" xmlns:cx5="http://schemas.microsoft.com/office/drawing/2016/5/11/chartex" xmlns:cx6="http://schemas.microsoft.com/office/drawing/2016/5/12/chartex" xmlns:cx7="http://schemas.microsoft.com/office/drawing/2016/5/13/chartex" xmlns:cx8="http://schemas.microsoft.com/office/drawing/2016/5/14/chartex" xmlns:mc="http://schemas.openxmlformats.org/markup-compatibility/2006" xmlns:aink="http://schemas.microsoft.com/office/drawing/2016/ink" xmlns:am3d="http://schemas.microsoft.com/office/drawing/2017/model3d" xmlns:o="urn:schemas-microsoft-com:office:office" xmlns:r="http://schemas.openxmlformats.org/officeDocument/2006/relationships" xmlns:m="http://schemas.openxmlformats.org/officeDocument/2006/math" xmlns:v="urn:schemas-microsoft-com:vml" xmlns:wp14="http://schemas.microsoft.com/office/word/2010/wordprocessingDrawing" xmlns:wp="http://schemas.openxmlformats.org/drawingml/2006/wordprocessingDrawing" xmlns:w10="urn:schemas-microsoft-com:office:word" xmlns:w="http://schemas.openxmlformats.org/wordprocessingml/2006/main" xmlns:w14="http://schemas.microsoft.com/office/word/2010/wordml" xmlns:w15="http://schemas.microsoft.com/office/word/2012/wordml" xmlns:w16cid="http://schemas.microsoft.com/office/word/2016/wordml/cid" xmlns:w16se="http://schemas.microsoft.com/office/word/2015/wordml/symex" xmlns:wpg="http://schemas.microsoft.com/office/word/2010/wordprocessingGroup" xmlns:wpi="http://schemas.microsoft.com/office/word/2010/wordprocessingInk" xmlns:wne="http://schemas.microsoft.com/office/word/2006/wordml" xmlns:wps="http://schemas.microsoft.com/office/word/2010/wordprocessingShape" mc:Ignorable="w14 w15 w16se w16cid wp14"/>
+</file>
+
+<file path=word/glossary/fontTable.xml><?xml version="1.0" encoding="utf-8"?>
+<w:fonts xmlns:mc="http://schemas.openxmlformats.org/markup-compatibility/2006" xmlns:r="http://schemas.openxmlformats.org/officeDocument/2006/relationships" xmlns:w="http://schemas.openxmlformats.org/wordprocessingml/2006/main" xmlns:w14="http://schemas.microsoft.com/office/word/2010/wordml" xmlns:w15="http://schemas.microsoft.com/office/word/2012/wordml" xmlns:w16cid="http://schemas.microsoft.com/office/word/2016/wordml/cid" xmlns:w16se="http://schemas.microsoft.com/office/word/2015/wordml/symex" mc:Ignorable="w14 w15 w16se w16cid">
+  <w:font w:name="Symbol">
+    <w:panose1 w:val="05050102010706020507"/>
+    <w:charset w:val="02"/>
+    <w:family w:val="roman"/>
+    <w:pitch w:val="variable"/>
+    <w:sig w:usb0="00000000" w:usb1="10000000" w:usb2="00000000" w:usb3="00000000" w:csb0="80000000" w:csb1="00000000"/>
+  </w:font>
+  <w:font w:name="Times New Roman">
+    <w:panose1 w:val="02020603050405020304"/>
+    <w:charset w:val="00"/>
+    <w:family w:val="roman"/>
+    <w:pitch w:val="variable"/>
+    <w:sig w:usb0="E0002EFF" w:usb1="C000785B" w:usb2="00000009" w:usb3="00000000" w:csb0="000001FF" w:csb1="00000000"/>
+  </w:font>
+  <w:font w:name="Courier New">
+    <w:panose1 w:val="02070309020205020404"/>
+    <w:charset w:val="00"/>
+    <w:family w:val="modern"/>
+    <w:pitch w:val="fixed"/>
+    <w:sig w:usb0="E0002EFF" w:usb1="C0007843" w:usb2="00000009" w:usb3="00000000" w:csb0="000001FF" w:csb1="00000000"/>
+  </w:font>
+  <w:font w:name="Wingdings">
+    <w:panose1 w:val="05000000000000000000"/>
+    <w:charset w:val="02"/>
+    <w:family w:val="auto"/>
+    <w:pitch w:val="variable"/>
+    <w:sig w:usb0="00000000" w:usb1="10000000" w:usb2="00000000" w:usb3="00000000" w:csb0="80000000" w:csb1="00000000"/>
+  </w:font>
+  <w:font w:name="Calibri">
+    <w:panose1 w:val="020F0502020204030204"/>
+    <w:charset w:val="00"/>
+    <w:family w:val="swiss"/>
+    <w:pitch w:val="variable"/>
+    <w:sig w:usb0="E0002AFF" w:usb1="C000247B" w:usb2="00000009" w:usb3="00000000" w:csb0="000001FF" w:csb1="00000000"/>
+  </w:font>
+  <w:font w:name="Calibri Light">
+    <w:panose1 w:val="020F0302020204030204"/>
+    <w:charset w:val="00"/>
+    <w:family w:val="swiss"/>
+    <w:pitch w:val="variable"/>
+    <w:sig w:usb0="E0002AFF" w:usb1="C000247B" w:usb2="00000009" w:usb3="00000000" w:csb0="000001FF" w:csb1="00000000"/>
+  </w:font>
+</w:fonts>
+</file>
+
+<file path=word/glossary/settings.xml><?xml version="1.0" encoding="utf-8"?>
+<w:settings xmlns:mc="http://schemas.openxmlformats.org/markup-compatibility/2006" xmlns:o="urn:schemas-microsoft-com:office:office" xmlns:r="http://schemas.openxmlformats.org/officeDocument/2006/relationships" xmlns:m="http://schemas.openxmlformats.org/officeDocument/2006/math" xmlns:v="urn:schemas-microsoft-com:vml" xmlns:w10="urn:schemas-microsoft-com:office:word" xmlns:w="http://schemas.openxmlformats.org/wordprocessingml/2006/main" xmlns:w14="http://schemas.microsoft.com/office/word/2010/wordml" xmlns:w15="http://schemas.microsoft.com/office/word/2012/wordml" xmlns:w16cid="http://schemas.microsoft.com/office/word/2016/wordml/cid" xmlns:w16se="http://schemas.microsoft.com/office/word/2015/wordml/symex" xmlns:sl="http://schemas.openxmlformats.org/schemaLibrary/2006/main" mc:Ignorable="w14 w15 w16se w16cid">
+  <w:view w:val="normal"/>
+  <w:defaultTabStop w:val="708"/>
+  <w:hyphenationZone w:val="425"/>
+  <w:characterSpacingControl w:val="doNotCompress"/>
+  <w:compat>
+    <w:useFELayout/>
+    <w:compatSetting w:name="compatibilityMode" w:uri="http://schemas.microsoft.com/office/word" w:val="15"/>
+    <w:compatSetting w:name="overrideTableStyleFontSizeAndJustification" w:uri="http://schemas.microsoft.com/office/word" w:val="1"/>
+    <w:compatSetting w:name="enableOpenTypeFeatures" w:uri="http://schemas.microsoft.com/office/word" w:val="1"/>
+    <w:compatSetting w:name="doNotFlipMirrorIndents" w:uri="http://schemas.microsoft.com/office/word" w:val="1"/>
+    <w:compatSetting w:name="differentiateMultirowTableHeaders" w:uri="http://schemas.microsoft.com/office/word" w:val="1"/>
+    <w:compatSetting w:name="useWord2013TrackBottomHyphenation" w:uri="http://schemas.microsoft.com/office/word" w:val="0"/>
+  </w:compat>
+  <w:rsids>
+    <w:rsidRoot w:val="00A371B9"/>
+    <w:rsid w:val="00A371B9"/>
+    <w:rsid w:val="00B814A7"/>
+  </w:rsids>
+  <m:mathPr>
+    <m:mathFont m:val="Cambria Math"/>
+    <m:brkBin m:val="before"/>
+    <m:brkBinSub m:val="--"/>
+    <m:smallFrac m:val="0"/>
+    <m:dispDef/>
+    <m:lMargin m:val="0"/>
+    <m:rMargin m:val="0"/>
+    <m:defJc m:val="centerGroup"/>
+    <m:wrapIndent m:val="1440"/>
+    <m:intLim m:val="subSup"/>
+    <m:naryLim m:val="undOvr"/>
+  </m:mathPr>
+  <w:themeFontLang w:val="es-GT"/>
+  <w:clrSchemeMapping w:bg1="light1" w:t1="dark1" w:bg2="light2" w:t2="dark2" w:accent1="accent1" w:accent2="accent2" w:accent3="accent3" w:accent4="accent4" w:accent5="accent5" w:accent6="accent6" w:hyperlink="hyperlink" w:followedHyperlink="followedHyperlink"/>
+  <w:decimalSymbol w:val="."/>
+  <w:listSeparator w:val=";"/>
+  <w15:chartTrackingRefBased/>
+</w:settings>
+</file>
+
+<file path=word/glossary/styles.xml><?xml version="1.0" encoding="utf-8"?>
+<w:styles xmlns:mc="http://schemas.openxmlformats.org/markup-compatibility/2006" xmlns:r="http://schemas.openxmlformats.org/officeDocument/2006/relationships" xmlns:w="http://schemas.openxmlformats.org/wordprocessingml/2006/main" xmlns:w14="http://schemas.microsoft.com/office/word/2010/wordml" xmlns:w15="http://schemas.microsoft.com/office/word/2012/wordml" xmlns:w16cid="http://schemas.microsoft.com/office/word/2016/wordml/cid" xmlns:w16se="http://schemas.microsoft.com/office/word/2015/wordml/symex" mc:Ignorable="w14 w15 w16se w16cid">
+  <w:docDefaults>
+    <w:rPrDefault>
+      <w:rPr>
+        <w:rFonts w:asciiTheme="minorHAnsi" w:eastAsiaTheme="minorEastAsia" w:hAnsiTheme="minorHAnsi" w:cstheme="minorBidi"/>
+        <w:sz w:val="22"/>
+        <w:szCs w:val="22"/>
+        <w:lang w:val="es-GT" w:eastAsia="es-GT" w:bidi="ar-SA"/>
+      </w:rPr>
+    </w:rPrDefault>
+    <w:pPrDefault>
+      <w:pPr>
+        <w:spacing w:after="160" w:line="259" w:lineRule="auto"/>
+      </w:pPr>
+    </w:pPrDefault>
+  </w:docDefaults>
+  <w:latentStyles w:defLockedState="0" w:defUIPriority="99" w:defSemiHidden="0" w:defUnhideWhenUsed="0" w:defQFormat="0" w:count="375">
+    <w:lsdException w:name="Normal" w:uiPriority="0" w:qFormat="1"/>
+    <w:lsdException w:name="heading 1" w:uiPriority="9" w:qFormat="1"/>
+    <w:lsdException w:name="heading 2" w:semiHidden="1" w:uiPriority="9" w:unhideWhenUsed="1" w:qFormat="1"/>
+    <w:lsdException w:name="heading 3" w:semiHidden="1" w:uiPriority="9" w:unhideWhenUsed="1" w:qFormat="1"/>
+    <w:lsdException w:name="heading 4" w:semiHidden="1" w:uiPriority="9" w:unhideWhenUsed="1" w:qFormat="1"/>
+    <w:lsdException w:name="heading 5" w:semiHidden="1" w:uiPriority="9" w:unhideWhenUsed="1" w:qFormat="1"/>
+    <w:lsdException w:name="heading 6" w:semiHidden="1" w:uiPriority="9" w:unhideWhenUsed="1" w:qFormat="1"/>
+    <w:lsdException w:name="heading 7" w:semiHidden="1" w:uiPriority="9" w:unhideWhenUsed="1" w:qFormat="1"/>
+    <w:lsdException w:name="heading 8" w:semiHidden="1" w:uiPriority="9" w:unhideWhenUsed="1" w:qFormat="1"/>
+    <w:lsdException w:name="heading 9" w:semiHidden="1" w:uiPriority="9" w:unhideWhenUsed="1" w:qFormat="1"/>
+    <w:lsdException w:name="index 1" w:semiHidden="1" w:unhideWhenUsed="1"/>
+    <w:lsdException w:name="index 2" w:semiHidden="1" w:unhideWhenUsed="1"/>
+    <w:lsdException w:name="index 3" w:semiHidden="1" w:unhideWhenUsed="1"/>
+    <w:lsdException w:name="index 4" w:semiHidden="1" w:unhideWhenUsed="1"/>
+    <w:lsdException w:name="index 5" w:semiHidden="1" w:unhideWhenUsed="1"/>
+    <w:lsdException w:name="index 6" w:semiHidden="1" w:unhideWhenUsed="1"/>
+    <w:lsdException w:name="index 7" w:semiHidden="1" w:unhideWhenUsed="1"/>
+    <w:lsdException w:name="index 8" w:semiHidden="1" w:unhideWhenUsed="1"/>
+    <w:lsdException w:name="index 9" w:semiHidden="1" w:unhideWhenUsed="1"/>
+    <w:lsdException w:name="toc 1" w:semiHidden="1" w:uiPriority="39" w:unhideWhenUsed="1"/>
+    <w:lsdException w:name="toc 2" w:semiHidden="1" w:uiPriority="39" w:unhideWhenUsed="1"/>
+    <w:lsdException w:name="toc 3" w:semiHidden="1" w:uiPriority="39" w:unhideWhenUsed="1"/>
+    <w:lsdException w:name="toc 4" w:semiHidden="1" w:uiPriority="39" w:unhideWhenUsed="1"/>
+    <w:lsdException w:name="toc 5" w:semiHidden="1" w:uiPriority="39" w:unhideWhenUsed="1"/>
+    <w:lsdException w:name="toc 6" w:semiHidden="1" w:uiPriority="39" w:unhideWhenUsed="1"/>
+    <w:lsdException w:name="toc 7" w:semiHidden="1" w:uiPriority="39" w:unhideWhenUsed="1"/>
+    <w:lsdException w:name="toc 8" w:semiHidden="1" w:uiPriority="39" w:unhideWhenUsed="1"/>
+    <w:lsdException w:name="toc 9" w:semiHidden="1" w:uiPriority="39" w:unhideWhenUsed="1"/>
+    <w:lsdException w:name="Normal Indent" w:semiHidden="1" w:unhideWhenUsed="1"/>
+    <w:lsdException w:name="footnote text" w:semiHidden="1" w:unhideWhenUsed="1"/>
+    <w:lsdException w:name="annotation text" w:semiHidden="1" w:unhideWhenUsed="1"/>
+    <w:lsdException w:name="header" w:semiHidden="1" w:unhideWhenUsed="1"/>
+    <w:lsdException w:name="footer" w:semiHidden="1" w:unhideWhenUsed="1"/>
+    <w:lsdException w:name="index heading" w:semiHidden="1" w:unhideWhenUsed="1"/>
+    <w:lsdException w:name="caption" w:semiHidden="1" w:uiPriority="35" w:unhideWhenUsed="1" w:qFormat="1"/>
+    <w:lsdException w:name="table of figures" w:semiHidden="1" w:unhideWhenUsed="1"/>
+    <w:lsdException w:name="envelope address" w:semiHidden="1" w:unhideWhenUsed="1"/>
+    <w:lsdException w:name="envelope return" w:semiHidden="1" w:unhideWhenUsed="1"/>
+    <w:lsdException w:name="footnote reference" w:semiHidden="1" w:unhideWhenUsed="1"/>
+    <w:lsdException w:name="annotation reference" w:semiHidden="1" w:unhideWhenUsed="1"/>
+    <w:lsdException w:name="line number" w:semiHidden="1" w:unhideWhenUsed="1"/>
+    <w:lsdException w:name="page number" w:semiHidden="1" w:unhideWhenUsed="1"/>
+    <w:lsdException w:name="endnote reference" w:semiHidden="1" w:unhideWhenUsed="1"/>
+    <w:lsdException w:name="endnote text" w:semiHidden="1" w:unhideWhenUsed="1"/>
+    <w:lsdException w:name="table of authorities" w:semiHidden="1" w:unhideWhenUsed="1"/>
+    <w:lsdException w:name="macro" w:semiHidden="1" w:unhideWhenUsed="1"/>
+    <w:lsdException w:name="toa heading" w:semiHidden="1" w:unhideWhenUsed="1"/>
+    <w:lsdException w:name="List" w:semiHidden="1" w:unhideWhenUsed="1"/>
+    <w:lsdException w:name="List Bullet" w:semiHidden="1" w:unhideWhenUsed="1"/>
+    <w:lsdException w:name="List Number" w:semiHidden="1" w:unhideWhenUsed="1"/>
+    <w:lsdException w:name="List 2" w:semiHidden="1" w:unhideWhenUsed="1"/>
+    <w:lsdException w:name="List 3" w:semiHidden="1" w:unhideWhenUsed="1"/>
+    <w:lsdException w:name="List 4" w:semiHidden="1" w:unhideWhenUsed="1"/>
+    <w:lsdException w:name="List 5" w:semiHidden="1" w:unhideWhenUsed="1"/>
+    <w:lsdException w:name="List Bullet 2" w:semiHidden="1" w:unhideWhenUsed="1"/>
+    <w:lsdException w:name="List Bullet 3" w:semiHidden="1" w:unhideWhenUsed="1"/>
+    <w:lsdException w:name="List Bullet 4" w:semiHidden="1" w:unhideWhenUsed="1"/>
+    <w:lsdException w:name="List Bullet 5" w:semiHidden="1" w:unhideWhenUsed="1"/>
+    <w:lsdException w:name="List Number 2" w:semiHidden="1" w:unhideWhenUsed="1"/>
+    <w:lsdException w:name="List Number 3" w:semiHidden="1" w:unhideWhenUsed="1"/>
+    <w:lsdException w:name="List Number 4" w:semiHidden="1" w:unhideWhenUsed="1"/>
+    <w:lsdException w:name="List Number 5" w:semiHidden="1" w:unhideWhenUsed="1"/>
+    <w:lsdException w:name="Title" w:uiPriority="10" w:qFormat="1"/>
+    <w:lsdException w:name="Closing" w:semiHidden="1" w:unhideWhenUsed="1"/>
+    <w:lsdException w:name="Signature" w:semiHidden="1" w:unhideWhenUsed="1"/>
+    <w:lsdException w:name="Default Paragraph Font" w:semiHidden="1" w:uiPriority="1" w:unhideWhenUsed="1"/>
+    <w:lsdException w:name="Body Text" w:semiHidden="1" w:unhideWhenUsed="1"/>
+    <w:lsdException w:name="Body Text Indent" w:semiHidden="1" w:unhideWhenUsed="1"/>
+    <w:lsdException w:name="List Continue" w:semiHidden="1" w:unhideWhenUsed="1"/>
+    <w:lsdException w:name="List Continue 2" w:semiHidden="1" w:unhideWhenUsed="1"/>
+    <w:lsdException w:name="List Continue 3" w:semiHidden="1" w:unhideWhenUsed="1"/>
+    <w:lsdException w:name="List Continue 4" w:semiHidden="1" w:unhideWhenUsed="1"/>
+    <w:lsdException w:name="List Continue 5" w:semiHidden="1" w:unhideWhenUsed="1"/>
+    <w:lsdException w:name="Message Header" w:semiHidden="1" w:unhideWhenUsed="1"/>
+    <w:lsdException w:name="Subtitle" w:uiPriority="11" w:qFormat="1"/>
+    <w:lsdException w:name="Salutation" w:semiHidden="1" w:unhideWhenUsed="1"/>
+    <w:lsdException w:name="Date" w:semiHidden="1" w:unhideWhenUsed="1"/>
+    <w:lsdException w:name="Body Text First Indent" w:semiHidden="1" w:unhideWhenUsed="1"/>
+    <w:lsdException w:name="Body Text First Indent 2" w:semiHidden="1" w:unhideWhenUsed="1"/>
+    <w:lsdException w:name="Note Heading" w:semiHidden="1" w:unhideWhenUsed="1"/>
+    <w:lsdException w:name="Body Text 2" w:semiHidden="1" w:unhideWhenUsed="1"/>
+    <w:lsdException w:name="Body Text 3" w:semiHidden="1" w:unhideWhenUsed="1"/>
+    <w:lsdException w:name="Body Text Indent 2" w:semiHidden="1" w:unhideWhenUsed="1"/>
+    <w:lsdException w:name="Body Text Indent 3" w:semiHidden="1" w:unhideWhenUsed="1"/>
+    <w:lsdException w:name="Block Text" w:semiHidden="1" w:unhideWhenUsed="1"/>
+    <w:lsdException w:name="Hyperlink" w:semiHidden="1" w:unhideWhenUsed="1"/>
+    <w:lsdException w:name="FollowedHyperlink" w:semiHidden="1" w:unhideWhenUsed="1"/>
+    <w:lsdException w:name="Strong" w:uiPriority="22" w:qFormat="1"/>
+    <w:lsdException w:name="Emphasis" w:uiPriority="20" w:qFormat="1"/>
+    <w:lsdException w:name="Document Map" w:semiHidden="1" w:unhideWhenUsed="1"/>
+    <w:lsdException w:name="Plain Text" w:semiHidden="1" w:unhideWhenUsed="1"/>
+    <w:lsdException w:name="E-mail Signature" w:semiHidden="1" w:unhideWhenUsed="1"/>
+    <w:lsdException w:name="HTML Top of Form" w:semiHidden="1" w:unhideWhenUsed="1"/>
+    <w:lsdException w:name="HTML Bottom of Form" w:semiHidden="1" w:unhideWhenUsed="1"/>
+    <w:lsdException w:name="Normal (Web)" w:semiHidden="1" w:unhideWhenUsed="1"/>
+    <w:lsdException w:name="HTML Acronym" w:semiHidden="1" w:unhideWhenUsed="1"/>
+    <w:lsdException w:name="HTML Address" w:semiHidden="1" w:unhideWhenUsed="1"/>
+    <w:lsdException w:name="HTML Cite" w:semiHidden="1" w:unhideWhenUsed="1"/>
+    <w:lsdException w:name="HTML Code" w:semiHidden="1" w:unhideWhenUsed="1"/>
+    <w:lsdException w:name="HTML Definition" w:semiHidden="1" w:unhideWhenUsed="1"/>
+    <w:lsdException w:name="HTML Keyboard" w:semiHidden="1" w:unhideWhenUsed="1"/>
+    <w:lsdException w:name="HTML Preformatted" w:semiHidden="1" w:unhideWhenUsed="1"/>
+    <w:lsdException w:name="HTML Sample" w:semiHidden="1" w:unhideWhenUsed="1"/>
+    <w:lsdException w:name="HTML Typewriter" w:semiHidden="1" w:unhideWhenUsed="1"/>
+    <w:lsdException w:name="HTML Variable" w:semiHidden="1" w:unhideWhenUsed="1"/>
+    <w:lsdException w:name="Normal Table" w:semiHidden="1" w:unhideWhenUsed="1"/>
+    <w:lsdException w:name="annotation subject" w:semiHidden="1" w:unhideWhenUsed="1"/>
+    <w:lsdException w:name="No List" w:semiHidden="1" w:unhideWhenUsed="1"/>
+    <w:lsdException w:name="Outline List 1" w:semiHidden="1" w:unhideWhenUsed="1"/>
+    <w:lsdException w:name="Outline List 2" w:semiHidden="1" w:unhideWhenUsed="1"/>
+    <w:lsdException w:name="Outline List 3" w:semiHidden="1" w:unhideWhenUsed="1"/>
+    <w:lsdException w:name="Table Simple 1" w:semiHidden="1" w:unhideWhenUsed="1"/>
+    <w:lsdException w:name="Table Simple 2" w:semiHidden="1" w:unhideWhenUsed="1"/>
+    <w:lsdException w:name="Table Simple 3" w:semiHidden="1" w:unhideWhenUsed="1"/>
+    <w:lsdException w:name="Table Classic 1" w:semiHidden="1" w:unhideWhenUsed="1"/>
+    <w:lsdException w:name="Table Classic 2" w:semiHidden="1" w:unhideWhenUsed="1"/>
+    <w:lsdException w:name="Table Classic 3" w:semiHidden="1" w:unhideWhenUsed="1"/>
+    <w:lsdException w:name="Table Classic 4" w:semiHidden="1" w:unhideWhenUsed="1"/>
+    <w:lsdException w:name="Table Colorful 1" w:semiHidden="1" w:unhideWhenUsed="1"/>
+    <w:lsdException w:name="Table Colorful 2" w:semiHidden="1" w:unhideWhenUsed="1"/>
+    <w:lsdException w:name="Table Colorful 3" w:semiHidden="1" w:unhideWhenUsed="1"/>
+    <w:lsdException w:name="Table Columns 1" w:semiHidden="1" w:unhideWhenUsed="1"/>
+    <w:lsdException w:name="Table Columns 2" w:semiHidden="1" w:unhideWhenUsed="1"/>
+    <w:lsdException w:name="Table Columns 3" w:semiHidden="1" w:unhideWhenUsed="1"/>
+    <w:lsdException w:name="Table Columns 4" w:semiHidden="1" w:unhideWhenUsed="1"/>
+    <w:lsdException w:name="Table Columns 5" w:semiHidden="1" w:unhideWhenUsed="1"/>
+    <w:lsdException w:name="Table Grid 1" w:semiHidden="1" w:unhideWhenUsed="1"/>
+    <w:lsdException w:name="Table Grid 2" w:semiHidden="1" w:unhideWhenUsed="1"/>
+    <w:lsdException w:name="Table Grid 3" w:semiHidden="1" w:unhideWhenUsed="1"/>
+    <w:lsdException w:name="Table Grid 4" w:semiHidden="1" w:unhideWhenUsed="1"/>
+    <w:lsdException w:name="Table Grid 5" w:semiHidden="1" w:unhideWhenUsed="1"/>
+    <w:lsdException w:name="Table Grid 6" w:semiHidden="1" w:unhideWhenUsed="1"/>
+    <w:lsdException w:name="Table Grid 7" w:semiHidden="1" w:unhideWhenUsed="1"/>
+    <w:lsdException w:name="Table Grid 8" w:semiHidden="1" w:unhideWhenUsed="1"/>
+    <w:lsdException w:name="Table List 1" w:semiHidden="1" w:unhideWhenUsed="1"/>
+    <w:lsdException w:name="Table List 2" w:semiHidden="1" w:unhideWhenUsed="1"/>
+    <w:lsdException w:name="Table List 3" w:semiHidden="1" w:unhideWhenUsed="1"/>
+    <w:lsdException w:name="Table List 4" w:semiHidden="1" w:unhideWhenUsed="1"/>
+    <w:lsdException w:name="Table List 5" w:semiHidden="1" w:unhideWhenUsed="1"/>
+    <w:lsdException w:name="Table List 6" w:semiHidden="1" w:unhideWhenUsed="1"/>
+    <w:lsdException w:name="Table List 7" w:semiHidden="1" w:unhideWhenUsed="1"/>
+    <w:lsdException w:name="Table List 8" w:semiHidden="1" w:unhideWhenUsed="1"/>
+    <w:lsdException w:name="Table 3D effects 1" w:semiHidden="1" w:unhideWhenUsed="1"/>
+    <w:lsdException w:name="Table 3D effects 2" w:semiHidden="1" w:unhideWhenUsed="1"/>
+    <w:lsdException w:name="Table 3D effects 3" w:semiHidden="1" w:unhideWhenUsed="1"/>
+    <w:lsdException w:name="Table Contemporary" w:semiHidden="1" w:unhideWhenUsed="1"/>
+    <w:lsdException w:name="Table Elegant" w:semiHidden="1" w:unhideWhenUsed="1"/>
+    <w:lsdException w:name="Table Professional" w:semiHidden="1" w:unhideWhenUsed="1"/>
+    <w:lsdException w:name="Table Subtle 1" w:semiHidden="1" w:unhideWhenUsed="1"/>
+    <w:lsdException w:name="Table Subtle 2" w:semiHidden="1" w:unhideWhenUsed="1"/>
+    <w:lsdException w:name="Table Web 1" w:semiHidden="1" w:unhideWhenUsed="1"/>
+    <w:lsdException w:name="Table Web 2" w:semiHidden="1" w:unhideWhenUsed="1"/>
+    <w:lsdException w:name="Table Web 3" w:semiHidden="1" w:unhideWhenUsed="1"/>
+    <w:lsdException w:name="Balloon Text" w:semiHidden="1" w:unhideWhenUsed="1"/>
+    <w:lsdException w:name="Table Grid" w:uiPriority="39"/>
+    <w:lsdException w:name="Table Theme" w:semiHidden="1" w:unhideWhenUsed="1"/>
+    <w:lsdException w:name="Placeholder Text" w:semiHidden="1"/>
+    <w:lsdException w:name="No Spacing" w:uiPriority="1" w:qFormat="1"/>
+    <w:lsdException w:name="Light Shading" w:uiPriority="60"/>
+    <w:lsdException w:name="Light List" w:uiPriority="61"/>
+    <w:lsdException w:name="Light Grid" w:uiPriority="62"/>
+    <w:lsdException w:name="Medium Shading 1" w:uiPriority="63"/>
+    <w:lsdException w:name="Medium Shading 2" w:uiPriority="64"/>
+    <w:lsdException w:name="Medium List 1" w:uiPriority="65"/>
+    <w:lsdException w:name="Medium List 2" w:uiPriority="66"/>
+    <w:lsdException w:name="Medium Grid 1" w:uiPriority="67"/>
+    <w:lsdException w:name="Medium Grid 2" w:uiPriority="68"/>
+    <w:lsdException w:name="Medium Grid 3" w:uiPriority="69"/>
+    <w:lsdException w:name="Dark List" w:uiPriority="70"/>
+    <w:lsdException w:name="Colorful Shading" w:uiPriority="71"/>
+    <w:lsdException w:name="Colorful List" w:uiPriority="72"/>
+    <w:lsdException w:name="Colorful Grid" w:uiPriority="73"/>
+    <w:lsdException w:name="Light Shading Accent 1" w:uiPriority="60"/>
+    <w:lsdException w:name="Light List Accent 1" w:uiPriority="61"/>
+    <w:lsdException w:name="Light Grid Accent 1" w:uiPriority="62"/>
+    <w:lsdException w:name="Medium Shading 1 Accent 1" w:uiPriority="63"/>
+    <w:lsdException w:name="Medium Shading 2 Accent 1" w:uiPriority="64"/>
+    <w:lsdException w:name="Medium List 1 Accent 1" w:uiPriority="65"/>
+    <w:lsdException w:name="Revision" w:semiHidden="1"/>
+    <w:lsdException w:name="List Paragraph" w:uiPriority="34" w:qFormat="1"/>
+    <w:lsdException w:name="Quote" w:uiPriority="29" w:qFormat="1"/>
+    <w:lsdException w:name="Intense Quote" w:uiPriority="30" w:qFormat="1"/>
+    <w:lsdException w:name="Medium List 2 Accent 1" w:uiPriority="66"/>
+    <w:lsdException w:name="Medium Grid 1 Accent 1" w:uiPriority="67"/>
+    <w:lsdException w:name="Medium Grid 2 Accent 1" w:uiPriority="68"/>
+    <w:lsdException w:name="Medium Grid 3 Accent 1" w:uiPriority="69"/>
+    <w:lsdException w:name="Dark List Accent 1" w:uiPriority="70"/>
+    <w:lsdException w:name="Colorful Shading Accent 1" w:uiPriority="71"/>
+    <w:lsdException w:name="Colorful List Accent 1" w:uiPriority="72"/>
+    <w:lsdException w:name="Colorful Grid Accent 1" w:uiPriority="73"/>
+    <w:lsdException w:name="Light Shading Accent 2" w:uiPriority="60"/>
+    <w:lsdException w:name="Light List Accent 2" w:uiPriority="61"/>
+    <w:lsdException w:name="Light Grid Accent 2" w:uiPriority="62"/>
+    <w:lsdException w:name="Medium Shading 1 Accent 2" w:uiPriority="63"/>
+    <w:lsdException w:name="Medium Shading 2 Accent 2" w:uiPriority="64"/>
+    <w:lsdException w:name="Medium List 1 Accent 2" w:uiPriority="65"/>
+    <w:lsdException w:name="Medium List 2 Accent 2" w:uiPriority="66"/>
+    <w:lsdException w:name="Medium Grid 1 Accent 2" w:uiPriority="67"/>
+    <w:lsdException w:name="Medium Grid 2 Accent 2" w:uiPriority="68"/>
+    <w:lsdException w:name="Medium Grid 3 Accent 2" w:uiPriority="69"/>
+    <w:lsdException w:name="Dark List Accent 2" w:uiPriority="70"/>
+    <w:lsdException w:name="Colorful Shading Accent 2" w:uiPriority="71"/>
+    <w:lsdException w:name="Colorful List Accent 2" w:uiPriority="72"/>
+    <w:lsdException w:name="Colorful Grid Accent 2" w:uiPriority="73"/>
+    <w:lsdException w:name="Light Shading Accent 3" w:uiPriority="60"/>
+    <w:lsdException w:name="Light List Accent 3" w:uiPriority="61"/>
+    <w:lsdException w:name="Light Grid Accent 3" w:uiPriority="62"/>
+    <w:lsdException w:name="Medium Shading 1 Accent 3" w:uiPriority="63"/>
+    <w:lsdException w:name="Medium Shading 2 Accent 3" w:uiPriority="64"/>
+    <w:lsdException w:name="Medium List 1 Accent 3" w:uiPriority="65"/>
+    <w:lsdException w:name="Medium List 2 Accent 3" w:uiPriority="66"/>
+    <w:lsdException w:name="Medium Grid 1 Accent 3" w:uiPriority="67"/>
+    <w:lsdException w:name="Medium Grid 2 Accent 3" w:uiPriority="68"/>
+    <w:lsdException w:name="Medium Grid 3 Accent 3" w:uiPriority="69"/>
+    <w:lsdException w:name="Dark List Accent 3" w:uiPriority="70"/>
+    <w:lsdException w:name="Colorful Shading Accent 3" w:uiPriority="71"/>
+    <w:lsdException w:name="Colorful List Accent 3" w:uiPriority="72"/>
+    <w:lsdException w:name="Colorful Grid Accent 3" w:uiPriority="73"/>
+    <w:lsdException w:name="Light Shading Accent 4" w:uiPriority="60"/>
+    <w:lsdException w:name="Light List Accent 4" w:uiPriority="61"/>
+    <w:lsdException w:name="Light Grid Accent 4" w:uiPriority="62"/>
+    <w:lsdException w:name="Medium Shading 1 Accent 4" w:uiPriority="63"/>
+    <w:lsdException w:name="Medium Shading 2 Accent 4" w:uiPriority="64"/>
+    <w:lsdException w:name="Medium List 1 Accent 4" w:uiPriority="65"/>
+    <w:lsdException w:name="Medium List 2 Accent 4" w:uiPriority="66"/>
+    <w:lsdException w:name="Medium Grid 1 Accent 4" w:uiPriority="67"/>
+    <w:lsdException w:name="Medium Grid 2 Accent 4" w:uiPriority="68"/>
+    <w:lsdException w:name="Medium Grid 3 Accent 4" w:uiPriority="69"/>
+    <w:lsdException w:name="Dark List Accent 4" w:uiPriority="70"/>
+    <w:lsdException w:name="Colorful Shading Accent 4" w:uiPriority="71"/>
+    <w:lsdException w:name="Colorful List Accent 4" w:uiPriority="72"/>
+    <w:lsdException w:name="Colorful Grid Accent 4" w:uiPriority="73"/>
+    <w:lsdException w:name="Light Shading Accent 5" w:uiPriority="60"/>
+    <w:lsdException w:name="Light List Accent 5" w:uiPriority="61"/>
+    <w:lsdException w:name="Light Grid Accent 5" w:uiPriority="62"/>
+    <w:lsdException w:name="Medium Shading 1 Accent 5" w:uiPriority="63"/>
+    <w:lsdException w:name="Medium Shading 2 Accent 5" w:uiPriority="64"/>
+    <w:lsdException w:name="Medium List 1 Accent 5" w:uiPriority="65"/>
+    <w:lsdException w:name="Medium List 2 Accent 5" w:uiPriority="66"/>
+    <w:lsdException w:name="Medium Grid 1 Accent 5" w:uiPriority="67"/>
+    <w:lsdException w:name="Medium Grid 2 Accent 5" w:uiPriority="68"/>
+    <w:lsdException w:name="Medium Grid 3 Accent 5" w:uiPriority="69"/>
+    <w:lsdException w:name="Dark List Accent 5" w:uiPriority="70"/>
+    <w:lsdException w:name="Colorful Shading Accent 5" w:uiPriority="71"/>
+    <w:lsdException w:name="Colorful List Accent 5" w:uiPriority="72"/>
+    <w:lsdException w:name="Colorful Grid Accent 5" w:uiPriority="73"/>
+    <w:lsdException w:name="Light Shading Accent 6" w:uiPriority="60"/>
+    <w:lsdException w:name="Light List Accent 6" w:uiPriority="61"/>
+    <w:lsdException w:name="Light Grid Accent 6" w:uiPriority="62"/>
+    <w:lsdException w:name="Medium Shading 1 Accent 6" w:uiPriority="63"/>
+    <w:lsdException w:name="Medium Shading 2 Accent 6" w:uiPriority="64"/>
+    <w:lsdException w:name="Medium List 1 Accent 6" w:uiPriority="65"/>
+    <w:lsdException w:name="Medium List 2 Accent 6" w:uiPriority="66"/>
+    <w:lsdException w:name="Medium Grid 1 Accent 6" w:uiPriority="67"/>
+    <w:lsdException w:name="Medium Grid 2 Accent 6" w:uiPriority="68"/>
+    <w:lsdException w:name="Medium Grid 3 Accent 6" w:uiPriority="69"/>
+    <w:lsdException w:name="Dark List Accent 6" w:uiPriority="70"/>
+    <w:lsdException w:name="Colorful Shading Accent 6" w:uiPriority="71"/>
+    <w:lsdException w:name="Colorful List Accent 6" w:uiPriority="72"/>
+    <w:lsdException w:name="Colorful Grid Accent 6" w:uiPriority="73"/>
+    <w:lsdException w:name="Subtle Emphasis" w:uiPriority="19" w:qFormat="1"/>
+    <w:lsdException w:name="Intense Emphasis" w:uiPriority="21" w:qFormat="1"/>
+    <w:lsdException w:name="Subtle Reference" w:uiPriority="31" w:qFormat="1"/>
+    <w:lsdException w:name="Intense Reference" w:uiPriority="32" w:qFormat="1"/>
+    <w:lsdException w:name="Book Title" w:uiPriority="33" w:qFormat="1"/>
+    <w:lsdException w:name="Bibliography" w:semiHidden="1" w:uiPriority="37" w:unhideWhenUsed="1"/>
+    <w:lsdException w:name="TOC Heading" w:semiHidden="1" w:uiPriority="39" w:unhideWhenUsed="1" w:qFormat="1"/>
+    <w:lsdException w:name="Plain Table 1" w:uiPriority="41"/>
+    <w:lsdException w:name="Plain Table 2" w:uiPriority="42"/>
+    <w:lsdException w:name="Plain Table 3" w:uiPriority="43"/>
+    <w:lsdException w:name="Plain Table 4" w:uiPriority="44"/>
+    <w:lsdException w:name="Plain Table 5" w:uiPriority="45"/>
+    <w:lsdException w:name="Grid Table Light" w:uiPriority="40"/>
+    <w:lsdException w:name="Grid Table 1 Light" w:uiPriority="46"/>
+    <w:lsdException w:name="Grid Table 2" w:uiPriority="47"/>
+    <w:lsdException w:name="Grid Table 3" w:uiPriority="48"/>
+    <w:lsdException w:name="Grid Table 4" w:uiPriority="49"/>
+    <w:lsdException w:name="Grid Table 5 Dark" w:uiPriority="50"/>
+    <w:lsdException w:name="Grid Table 6 Colorful" w:uiPriority="51"/>
+    <w:lsdException w:name="Grid Table 7 Colorful" w:uiPriority="52"/>
+    <w:lsdException w:name="Grid Table 1 Light Accent 1" w:uiPriority="46"/>
+    <w:lsdException w:name="Grid Table 2 Accent 1" w:uiPriority="47"/>
+    <w:lsdException w:name="Grid Table 3 Accent 1" w:uiPriority="48"/>
+    <w:lsdException w:name="Grid Table 4 Accent 1" w:uiPriority="49"/>
+    <w:lsdException w:name="Grid Table 5 Dark Accent 1" w:uiPriority="50"/>
+    <w:lsdException w:name="Grid Table 6 Colorful Accent 1" w:uiPriority="51"/>
+    <w:lsdException w:name="Grid Table 7 Colorful Accent 1" w:uiPriority="52"/>
+    <w:lsdException w:name="Grid Table 1 Light Accent 2" w:uiPriority="46"/>
+    <w:lsdException w:name="Grid Table 2 Accent 2" w:uiPriority="47"/>
+    <w:lsdException w:name="Grid Table 3 Accent 2" w:uiPriority="48"/>
+    <w:lsdException w:name="Grid Table 4 Accent 2" w:uiPriority="49"/>
+    <w:lsdException w:name="Grid Table 5 Dark Accent 2" w:uiPriority="50"/>
+    <w:lsdException w:name="Grid Table 6 Colorful Accent 2" w:uiPriority="51"/>
+    <w:lsdException w:name="Grid Table 7 Colorful Accent 2" w:uiPriority="52"/>
+    <w:lsdException w:name="Grid Table 1 Light Accent 3" w:uiPriority="46"/>
+    <w:lsdException w:name="Grid Table 2 Accent 3" w:uiPriority="47"/>
+    <w:lsdException w:name="Grid Table 3 Accent 3" w:uiPriority="48"/>
+    <w:lsdException w:name="Grid Table 4 Accent 3" w:uiPriority="49"/>
+    <w:lsdException w:name="Grid Table 5 Dark Accent 3" w:uiPriority="50"/>
+    <w:lsdException w:name="Grid Table 6 Colorful Accent 3" w:uiPriority="51"/>
+    <w:lsdException w:name="Grid Table 7 Colorful Accent 3" w:uiPriority="52"/>
+    <w:lsdException w:name="Grid Table 1 Light Accent 4" w:uiPriority="46"/>
+    <w:lsdException w:name="Grid Table 2 Accent 4" w:uiPriority="47"/>
+    <w:lsdException w:name="Grid Table 3 Accent 4" w:uiPriority="48"/>
+    <w:lsdException w:name="Grid Table 4 Accent 4" w:uiPriority="49"/>
+    <w:lsdException w:name="Grid Table 5 Dark Accent 4" w:uiPriority="50"/>
+    <w:lsdException w:name="Grid Table 6 Colorful Accent 4" w:uiPriority="51"/>
+    <w:lsdException w:name="Grid Table 7 Colorful Accent 4" w:uiPriority="52"/>
+    <w:lsdException w:name="Grid Table 1 Light Accent 5" w:uiPriority="46"/>
+    <w:lsdException w:name="Grid Table 2 Accent 5" w:uiPriority="47"/>
+    <w:lsdException w:name="Grid Table 3 Accent 5" w:uiPriority="48"/>
+    <w:lsdException w:name="Grid Table 4 Accent 5" w:uiPriority="49"/>
+    <w:lsdException w:name="Grid Table 5 Dark Accent 5" w:uiPriority="50"/>
+    <w:lsdException w:name="Grid Table 6 Colorful Accent 5" w:uiPriority="51"/>
+    <w:lsdException w:name="Grid Table 7 Colorful Accent 5" w:uiPriority="52"/>
+    <w:lsdException w:name="Grid Table 1 Light Accent 6" w:uiPriority="46"/>
+    <w:lsdException w:name="Grid Table 2 Accent 6" w:uiPriority="47"/>
+    <w:lsdException w:name="Grid Table 3 Accent 6" w:uiPriority="48"/>
+    <w:lsdException w:name="Grid Table 4 Accent 6" w:uiPriority="49"/>
+    <w:lsdException w:name="Grid Table 5 Dark Accent 6" w:uiPriority="50"/>
+    <w:lsdException w:name="Grid Table 6 Colorful Accent 6" w:uiPriority="51"/>
+    <w:lsdException w:name="Grid Table 7 Colorful Accent 6" w:uiPriority="52"/>
+    <w:lsdException w:name="List Table 1 Light" w:uiPriority="46"/>
+    <w:lsdException w:name="List Table 2" w:uiPriority="47"/>
+    <w:lsdException w:name="List Table 3" w:uiPriority="48"/>
+    <w:lsdException w:name="List Table 4" w:uiPriority="49"/>
+    <w:lsdException w:name="List Table 5 Dark" w:uiPriority="50"/>
+    <w:lsdException w:name="List Table 6 Colorful" w:uiPriority="51"/>
+    <w:lsdException w:name="List Table 7 Colorful" w:uiPriority="52"/>
+    <w:lsdException w:name="List Table 1 Light Accent 1" w:uiPriority="46"/>
+    <w:lsdException w:name="List Table 2 Accent 1" w:uiPriority="47"/>
+    <w:lsdException w:name="List Table 3 Accent 1" w:uiPriority="48"/>
+    <w:lsdException w:name="List Table 4 Accent 1" w:uiPriority="49"/>
+    <w:lsdException w:name="List Table 5 Dark Accent 1" w:uiPriority="50"/>
+    <w:lsdException w:name="List Table 6 Colorful Accent 1" w:uiPriority="51"/>
+    <w:lsdException w:name="List Table 7 Colorful Accent 1" w:uiPriority="52"/>
+    <w:lsdException w:name="List Table 1 Light Accent 2" w:uiPriority="46"/>
+    <w:lsdException w:name="List Table 2 Accent 2" w:uiPriority="47"/>
+    <w:lsdException w:name="List Table 3 Accent 2" w:uiPriority="48"/>
+    <w:lsdException w:name="List Table 4 Accent 2" w:uiPriority="49"/>
+    <w:lsdException w:name="List Table 5 Dark Accent 2" w:uiPriority="50"/>
+    <w:lsdException w:name="List Table 6 Colorful Accent 2" w:uiPriority="51"/>
+    <w:lsdException w:name="List Table 7 Colorful Accent 2" w:uiPriority="52"/>
+    <w:lsdException w:name="List Table 1 Light Accent 3" w:uiPriority="46"/>
+    <w:lsdException w:name="List Table 2 Accent 3" w:uiPriority="47"/>
+    <w:lsdException w:name="List Table 3 Accent 3" w:uiPriority="48"/>
+    <w:lsdException w:name="List Table 4 Accent 3" w:uiPriority="49"/>
+    <w:lsdException w:name="List Table 5 Dark Accent 3" w:uiPriority="50"/>
+    <w:lsdException w:name="List Table 6 Colorful Accent 3" w:uiPriority="51"/>
+    <w:lsdException w:name="List Table 7 Colorful Accent 3" w:uiPriority="52"/>
+    <w:lsdException w:name="List Table 1 Light Accent 4" w:uiPriority="46"/>
+    <w:lsdException w:name="List Table 2 Accent 4" w:uiPriority="47"/>
+    <w:lsdException w:name="List Table 3 Accent 4" w:uiPriority="48"/>
+    <w:lsdException w:name="List Table 4 Accent 4" w:uiPriority="49"/>
+    <w:lsdException w:name="List Table 5 Dark Accent 4" w:uiPriority="50"/>
+    <w:lsdException w:name="List Table 6 Colorful Accent 4" w:uiPriority="51"/>
+    <w:lsdException w:name="List Table 7 Colorful Accent 4" w:uiPriority="52"/>
+    <w:lsdException w:name="List Table 1 Light Accent 5" w:uiPriority="46"/>
+    <w:lsdException w:name="List Table 2 Accent 5" w:uiPriority="47"/>
+    <w:lsdException w:name="List Table 3 Accent 5" w:uiPriority="48"/>
+    <w:lsdException w:name="List Table 4 Accent 5" w:uiPriority="49"/>
+    <w:lsdException w:name="List Table 5 Dark Accent 5" w:uiPriority="50"/>
+    <w:lsdException w:name="List Table 6 Colorful Accent 5" w:uiPriority="51"/>
+    <w:lsdException w:name="List Table 7 Colorful Accent 5" w:uiPriority="52"/>
+    <w:lsdException w:name="List Table 1 Light Accent 6" w:uiPriority="46"/>
+    <w:lsdException w:name="List Table 2 Accent 6" w:uiPriority="47"/>
+    <w:lsdException w:name="List Table 3 Accent 6" w:uiPriority="48"/>
+    <w:lsdException w:name="List Table 4 Accent 6" w:uiPriority="49"/>
+    <w:lsdException w:name="List Table 5 Dark Accent 6" w:uiPriority="50"/>
+    <w:lsdException w:name="List Table 6 Colorful Accent 6" w:uiPriority="51"/>
+    <w:lsdException w:name="List Table 7 Colorful Accent 6" w:uiPriority="52"/>
+    <w:lsdException w:name="Mention" w:semiHidden="1" w:unhideWhenUsed="1"/>
+    <w:lsdException w:name="Smart Hyperlink" w:semiHidden="1" w:unhideWhenUsed="1"/>
+    <w:lsdException w:name="Hashtag" w:semiHidden="1" w:unhideWhenUsed="1"/>
+    <w:lsdException w:name="Unresolved Mention" w:semiHidden="1" w:unhideWhenUsed="1"/>
+  </w:latentStyles>
+  <w:style w:type="paragraph" w:default="1" w:styleId="Normal">
+    <w:name w:val="Normal"/>
+    <w:qFormat/>
+  </w:style>
+  <w:style w:type="character" w:default="1" w:styleId="Fuentedeprrafopredeter">
+    <w:name w:val="Default Paragraph Font"/>
+    <w:uiPriority w:val="1"/>
+    <w:semiHidden/>
+    <w:unhideWhenUsed/>
+  </w:style>
+  <w:style w:type="table" w:default="1" w:styleId="Tablanormal">
+    <w:name w:val="Normal Table"/>
+    <w:uiPriority w:val="99"/>
+    <w:semiHidden/>
+    <w:unhideWhenUsed/>
+    <w:tblPr>
+      <w:tblInd w:w="0" w:type="dxa"/>
+      <w:tblCellMar>
+        <w:top w:w="0" w:type="dxa"/>
+        <w:left w:w="108" w:type="dxa"/>
+        <w:bottom w:w="0" w:type="dxa"/>
+        <w:right w:w="108" w:type="dxa"/>
+      </w:tblCellMar>
+    </w:tblPr>
+  </w:style>
+  <w:style w:type="numbering" w:default="1" w:styleId="Sinlista">
+    <w:name w:val="No List"/>
+    <w:uiPriority w:val="99"/>
+    <w:semiHidden/>
+    <w:unhideWhenUsed/>
+  </w:style>
+  <w:style w:type="paragraph" w:customStyle="1" w:styleId="6623153B3267459EBBFB2AD4FC05D083">
+    <w:name w:val="6623153B3267459EBBFB2AD4FC05D083"/>
+    <w:rsid w:val="00A371B9"/>
+  </w:style>
+  <w:style w:type="paragraph" w:customStyle="1" w:styleId="C3268BD77AA242C9A5E09E67D3C50FCF">
+    <w:name w:val="C3268BD77AA242C9A5E09E67D3C50FCF"/>
+    <w:rsid w:val="00A371B9"/>
+  </w:style>
+  <w:style w:type="paragraph" w:customStyle="1" w:styleId="4E614A8E4A0E423798D2BE2BEC339B0E">
+    <w:name w:val="4E614A8E4A0E423798D2BE2BEC339B0E"/>
+    <w:rsid w:val="00A371B9"/>
+  </w:style>
+</w:styles>
+</file>
+
+<file path=word/glossary/webSettings.xml><?xml version="1.0" encoding="utf-8"?>
+<w:webSettings xmlns:mc="http://schemas.openxmlformats.org/markup-compatibility/2006" xmlns:r="http://schemas.openxmlformats.org/officeDocument/2006/relationships" xmlns:w="http://schemas.openxmlformats.org/wordprocessingml/2006/main" xmlns:w14="http://schemas.microsoft.com/office/word/2010/wordml" xmlns:w15="http://schemas.microsoft.com/office/word/2012/wordml" xmlns:w16cid="http://schemas.microsoft.com/office/word/2016/wordml/cid" xmlns:w16se="http://schemas.microsoft.com/office/word/2015/wordml/symex" mc:Ignorable="w14 w15 w16se w16cid">
+  <w:optimizeForBrowser/>
+  <w:allowPNG/>
+</w:webSettings>
 </file>
 
 <file path=word/theme/theme1.xml><?xml version="1.0" encoding="utf-8"?>
@@ -3701,4 +4798,16 @@
     </a:ext>
   </a:extLst>
 </a:theme>
+</file>
+
+<file path=customXml/item1.xml><?xml version="1.0" encoding="utf-8"?>
+<b:Sources xmlns:b="http://schemas.openxmlformats.org/officeDocument/2006/bibliography" xmlns="http://schemas.openxmlformats.org/officeDocument/2006/bibliography" SelectedStyle="\APASixthEditionOfficeOnline.xsl" StyleName="APA" Version="6"/>
+</file>
+
+<file path=customXml/itemProps1.xml><?xml version="1.0" encoding="utf-8"?>
+<ds:datastoreItem xmlns:ds="http://schemas.openxmlformats.org/officeDocument/2006/customXml" ds:itemID="{0F1DD9FB-9BF5-4F6B-BE32-6191C6976533}">
+  <ds:schemaRefs>
+    <ds:schemaRef ds:uri="http://schemas.openxmlformats.org/officeDocument/2006/bibliography"/>
+  </ds:schemaRefs>
+</ds:datastoreItem>
 </file>
</xml_diff>